<commit_message>
fixed some more bugs
</commit_message>
<xml_diff>
--- a/report3.docx
+++ b/report3.docx
@@ -11,6 +11,607 @@
       </w:r>
     </w:p>
     <w:p/>
+    <w:p>
+      <w:r>
+        <w:rPr>
+          <w:b/>
+        </w:rPr>
+        <w:br/>
+        <w:t>Document Name: HRS_new_pump</w:t>
+        <w:br/>
+      </w:r>
+    </w:p>
+    <w:tbl>
+      <w:tblPr>
+        <w:tblStyle w:val="ColorfulList"/>
+        <w:tblW w:type="auto" w:w="0"/>
+        <w:tblLook w:firstColumn="1" w:firstRow="1" w:lastColumn="0" w:lastRow="0" w:noHBand="0" w:noVBand="1" w:val="04A0"/>
+      </w:tblPr>
+      <w:tblGrid>
+        <w:gridCol w:w="4320"/>
+        <w:gridCol w:w="4320"/>
+      </w:tblGrid>
+      <w:tr>
+        <w:tc>
+          <w:tcPr>
+            <w:tcW w:type="dxa" w:w="4320"/>
+          </w:tcPr>
+          <w:p>
+            <w:r>
+              <w:t>Child Tag</w:t>
+            </w:r>
+          </w:p>
+        </w:tc>
+        <w:tc>
+          <w:tcPr>
+            <w:tcW w:type="dxa" w:w="4320"/>
+          </w:tcPr>
+          <w:p>
+            <w:r>
+              <w:t>Parent Tag/tags</w:t>
+            </w:r>
+          </w:p>
+        </w:tc>
+      </w:tr>
+      <w:tr>
+        <w:tc>
+          <w:tcPr>
+            <w:tcW w:type="dxa" w:w="4320"/>
+          </w:tcPr>
+          <w:p>
+            <w:r>
+              <w:t xml:space="preserve">PUMP:HRS:100 </w:t>
+            </w:r>
+          </w:p>
+        </w:tc>
+        <w:tc>
+          <w:tcPr>
+            <w:tcW w:type="dxa" w:w="4320"/>
+          </w:tcPr>
+          <w:p>
+            <w:r>
+              <w:t>[PUMP:PRS:100]</w:t>
+            </w:r>
+          </w:p>
+        </w:tc>
+      </w:tr>
+      <w:tr>
+        <w:tc>
+          <w:tcPr>
+            <w:tcW w:type="dxa" w:w="4320"/>
+          </w:tcPr>
+          <w:p>
+            <w:r>
+              <w:t xml:space="preserve">PUMP:HRS:105 </w:t>
+            </w:r>
+          </w:p>
+        </w:tc>
+        <w:tc>
+          <w:tcPr>
+            <w:tcW w:type="dxa" w:w="4320"/>
+          </w:tcPr>
+          <w:p>
+            <w:r>
+              <w:t>[PUMP:PRS:103]</w:t>
+            </w:r>
+          </w:p>
+        </w:tc>
+      </w:tr>
+      <w:tr>
+        <w:tc>
+          <w:tcPr>
+            <w:tcW w:type="dxa" w:w="4320"/>
+          </w:tcPr>
+          <w:p>
+            <w:r>
+              <w:t xml:space="preserve">PUMP:HRS:1000 </w:t>
+            </w:r>
+          </w:p>
+        </w:tc>
+        <w:tc>
+          <w:tcPr>
+            <w:tcW w:type="dxa" w:w="4320"/>
+          </w:tcPr>
+          <w:p>
+            <w:r>
+              <w:t xml:space="preserve"> [PUMP:PRS:1000]</w:t>
+            </w:r>
+          </w:p>
+        </w:tc>
+      </w:tr>
+      <w:tr>
+        <w:tc>
+          <w:tcPr>
+            <w:tcW w:type="dxa" w:w="4320"/>
+          </w:tcPr>
+          <w:p>
+            <w:r>
+              <w:t xml:space="preserve">PUMP:HRS:3330 </w:t>
+            </w:r>
+          </w:p>
+        </w:tc>
+        <w:tc>
+          <w:tcPr>
+            <w:tcW w:type="dxa" w:w="4320"/>
+          </w:tcPr>
+          <w:p>
+            <w:r>
+              <w:t xml:space="preserve"> [PUMP:PRS:3330]</w:t>
+            </w:r>
+          </w:p>
+        </w:tc>
+      </w:tr>
+      <w:tr>
+        <w:tc>
+          <w:tcPr>
+            <w:tcW w:type="dxa" w:w="4320"/>
+          </w:tcPr>
+          <w:p>
+            <w:r>
+              <w:t xml:space="preserve">PUMP:HRS:3340 </w:t>
+            </w:r>
+          </w:p>
+        </w:tc>
+        <w:tc>
+          <w:tcPr>
+            <w:tcW w:type="dxa" w:w="4320"/>
+          </w:tcPr>
+          <w:p>
+            <w:r>
+              <w:t xml:space="preserve"> [PUMP:PRS:3330]</w:t>
+            </w:r>
+          </w:p>
+        </w:tc>
+      </w:tr>
+      <w:tr>
+        <w:tc>
+          <w:tcPr>
+            <w:tcW w:type="dxa" w:w="4320"/>
+          </w:tcPr>
+          <w:p>
+            <w:r>
+              <w:t xml:space="preserve">PUMP:HRS:3350 </w:t>
+            </w:r>
+          </w:p>
+        </w:tc>
+        <w:tc>
+          <w:tcPr>
+            <w:tcW w:type="dxa" w:w="4320"/>
+          </w:tcPr>
+          <w:p>
+            <w:r>
+              <w:t xml:space="preserve"> [PUMP:PRS:3350]</w:t>
+            </w:r>
+          </w:p>
+        </w:tc>
+      </w:tr>
+    </w:tbl>
+    <w:p>
+      <w:r>
+        <w:br/>
+      </w:r>
+    </w:p>
+    <w:p>
+      <w:r>
+        <w:t>PUMP:HRS:100</w:t>
+      </w:r>
+    </w:p>
+    <w:p>
+      <w:r>
+        <w:t xml:space="preserve">The pump shall include a rechargeable Lithium Polymer Battery. </w:t>
+      </w:r>
+    </w:p>
+    <w:p>
+      <w:pPr>
+        <w:pStyle w:val="ListBullet"/>
+      </w:pPr>
+      <w:r>
+        <w:t>[PUMP:PRS:100]</w:t>
+      </w:r>
+    </w:p>
+    <w:p>
+      <w:r>
+        <w:br/>
+      </w:r>
+    </w:p>
+    <w:p>
+      <w:r>
+        <w:t>PUMP:HRS:105</w:t>
+      </w:r>
+    </w:p>
+    <w:p>
+      <w:r>
+        <w:t xml:space="preserve">The pump shall include fuel gauge hardware for the lithium polymer battery. The battery charge shall be displayed to the user. </w:t>
+      </w:r>
+    </w:p>
+    <w:p>
+      <w:pPr>
+        <w:pStyle w:val="ListBullet"/>
+      </w:pPr>
+      <w:r>
+        <w:t>[PUMP:PRS:103]</w:t>
+      </w:r>
+    </w:p>
+    <w:p>
+      <w:r>
+        <w:br/>
+      </w:r>
+    </w:p>
+    <w:p>
+      <w:r>
+        <w:t>PUMP:HRS:1000</w:t>
+      </w:r>
+    </w:p>
+    <w:p>
+      <w:r>
+        <w:t xml:space="preserve">The pump shall include pressure sensors for use in conjunction with the ideal gas law. The gas law shall be used to estimate remaining insulin volume. </w:t>
+      </w:r>
+    </w:p>
+    <w:p>
+      <w:pPr>
+        <w:pStyle w:val="ListBullet"/>
+      </w:pPr>
+      <w:r>
+        <w:t xml:space="preserve"> [PUMP:PRS:1000]</w:t>
+      </w:r>
+    </w:p>
+    <w:p>
+      <w:r>
+        <w:br/>
+      </w:r>
+    </w:p>
+    <w:p>
+      <w:r>
+        <w:t>PUMP:HRS:3330</w:t>
+      </w:r>
+    </w:p>
+    <w:p>
+      <w:r>
+        <w:t xml:space="preserve">The pump shall weight no more than 8 ounces dry. </w:t>
+      </w:r>
+    </w:p>
+    <w:p>
+      <w:pPr>
+        <w:pStyle w:val="ListBullet"/>
+      </w:pPr>
+      <w:r>
+        <w:t xml:space="preserve"> [PUMP:PRS:3330]</w:t>
+      </w:r>
+    </w:p>
+    <w:p>
+      <w:r>
+        <w:br/>
+      </w:r>
+    </w:p>
+    <w:p>
+      <w:r>
+        <w:t>PUMP:HRS:3340</w:t>
+      </w:r>
+    </w:p>
+    <w:p>
+      <w:r>
+        <w:t xml:space="preserve">The pump shall fit within a volume of 3” by 2” by 0.75”. </w:t>
+      </w:r>
+    </w:p>
+    <w:p>
+      <w:pPr>
+        <w:pStyle w:val="ListBullet"/>
+      </w:pPr>
+      <w:r>
+        <w:t xml:space="preserve"> [PUMP:PRS:3330]</w:t>
+      </w:r>
+    </w:p>
+    <w:p>
+      <w:r>
+        <w:br/>
+      </w:r>
+    </w:p>
+    <w:p>
+      <w:r>
+        <w:t>PUMP:HRS:3350</w:t>
+      </w:r>
+    </w:p>
+    <w:p>
+      <w:r>
+        <w:t xml:space="preserve">The pump shall include a full color touchscreen. </w:t>
+      </w:r>
+    </w:p>
+    <w:p>
+      <w:pPr>
+        <w:pStyle w:val="ListBullet"/>
+      </w:pPr>
+      <w:r>
+        <w:t xml:space="preserve"> [PUMP:PRS:3350]</w:t>
+      </w:r>
+    </w:p>
+    <w:p>
+      <w:r>
+        <w:rPr>
+          <w:b/>
+        </w:rPr>
+        <w:br/>
+        <w:t>Document Name: HDS_new_pump</w:t>
+        <w:br/>
+      </w:r>
+    </w:p>
+    <w:tbl>
+      <w:tblPr>
+        <w:tblStyle w:val="ColorfulList"/>
+        <w:tblW w:type="auto" w:w="0"/>
+        <w:tblLook w:firstColumn="1" w:firstRow="1" w:lastColumn="0" w:lastRow="0" w:noHBand="0" w:noVBand="1" w:val="04A0"/>
+      </w:tblPr>
+      <w:tblGrid>
+        <w:gridCol w:w="4320"/>
+        <w:gridCol w:w="4320"/>
+      </w:tblGrid>
+      <w:tr>
+        <w:tc>
+          <w:tcPr>
+            <w:tcW w:type="dxa" w:w="4320"/>
+          </w:tcPr>
+          <w:p>
+            <w:r>
+              <w:t>Child Tag</w:t>
+            </w:r>
+          </w:p>
+        </w:tc>
+        <w:tc>
+          <w:tcPr>
+            <w:tcW w:type="dxa" w:w="4320"/>
+          </w:tcPr>
+          <w:p>
+            <w:r>
+              <w:t>Parent Tag/tags</w:t>
+            </w:r>
+          </w:p>
+        </w:tc>
+      </w:tr>
+      <w:tr>
+        <w:tc>
+          <w:tcPr>
+            <w:tcW w:type="dxa" w:w="4320"/>
+          </w:tcPr>
+          <w:p>
+            <w:r>
+              <w:t xml:space="preserve">PUMP:HRD:100 </w:t>
+            </w:r>
+          </w:p>
+        </w:tc>
+        <w:tc>
+          <w:tcPr>
+            <w:tcW w:type="dxa" w:w="4320"/>
+          </w:tcPr>
+          <w:p>
+            <w:r>
+              <w:t>[PUMP:HRS:100]</w:t>
+            </w:r>
+          </w:p>
+        </w:tc>
+      </w:tr>
+      <w:tr>
+        <w:tc>
+          <w:tcPr>
+            <w:tcW w:type="dxa" w:w="4320"/>
+          </w:tcPr>
+          <w:p>
+            <w:r>
+              <w:t xml:space="preserve">PUMP:HRD:105 </w:t>
+            </w:r>
+          </w:p>
+        </w:tc>
+        <w:tc>
+          <w:tcPr>
+            <w:tcW w:type="dxa" w:w="4320"/>
+          </w:tcPr>
+          <w:p>
+            <w:r>
+              <w:t>[PUMP:HRS:103]</w:t>
+            </w:r>
+          </w:p>
+        </w:tc>
+      </w:tr>
+      <w:tr>
+        <w:tc>
+          <w:tcPr>
+            <w:tcW w:type="dxa" w:w="4320"/>
+          </w:tcPr>
+          <w:p>
+            <w:r>
+              <w:t xml:space="preserve">PUMP:HRD:1000 </w:t>
+            </w:r>
+          </w:p>
+        </w:tc>
+        <w:tc>
+          <w:tcPr>
+            <w:tcW w:type="dxa" w:w="4320"/>
+          </w:tcPr>
+          <w:p>
+            <w:r>
+              <w:t>[PUMP:HRS:1000]</w:t>
+            </w:r>
+          </w:p>
+        </w:tc>
+      </w:tr>
+      <w:tr>
+        <w:tc>
+          <w:tcPr>
+            <w:tcW w:type="dxa" w:w="4320"/>
+          </w:tcPr>
+          <w:p>
+            <w:r>
+              <w:t xml:space="preserve">PUMP:HRD:3330 </w:t>
+            </w:r>
+          </w:p>
+        </w:tc>
+        <w:tc>
+          <w:tcPr>
+            <w:tcW w:type="dxa" w:w="4320"/>
+          </w:tcPr>
+          <w:p>
+            <w:r>
+              <w:t xml:space="preserve"> [PUMP:HRS:3330]</w:t>
+            </w:r>
+          </w:p>
+        </w:tc>
+      </w:tr>
+      <w:tr>
+        <w:tc>
+          <w:tcPr>
+            <w:tcW w:type="dxa" w:w="4320"/>
+          </w:tcPr>
+          <w:p>
+            <w:r>
+              <w:t xml:space="preserve">PUMP:HRD:3350 </w:t>
+            </w:r>
+          </w:p>
+        </w:tc>
+        <w:tc>
+          <w:tcPr>
+            <w:tcW w:type="dxa" w:w="4320"/>
+          </w:tcPr>
+          <w:p>
+            <w:r>
+              <w:t xml:space="preserve"> [PUMP:HRS:3350]</w:t>
+            </w:r>
+          </w:p>
+        </w:tc>
+      </w:tr>
+    </w:tbl>
+    <w:p>
+      <w:r>
+        <w:br/>
+      </w:r>
+    </w:p>
+    <w:p>
+      <w:r>
+        <w:t>PUMP:HRD:100</w:t>
+      </w:r>
+    </w:p>
+    <w:p>
+      <w:r>
+        <w:t xml:space="preserve">Details regarding the rechargeable Lithium Polymer Battery. </w:t>
+      </w:r>
+    </w:p>
+    <w:p>
+      <w:pPr>
+        <w:pStyle w:val="ListBullet"/>
+      </w:pPr>
+      <w:r>
+        <w:t>[PUMP:HRS:100]</w:t>
+      </w:r>
+    </w:p>
+    <w:p>
+      <w:r>
+        <w:t xml:space="preserve">       The pump shall include a rechargeable Lithium Polymer Battery. </w:t>
+      </w:r>
+    </w:p>
+    <w:p>
+      <w:r>
+        <w:br/>
+      </w:r>
+    </w:p>
+    <w:p>
+      <w:r>
+        <w:t>PUMP:HRD:105</w:t>
+      </w:r>
+    </w:p>
+    <w:p>
+      <w:r>
+        <w:t xml:space="preserve">Details regarding the fuel gauge hardware for the lithium polymer battery. The battery charge shall be displayed to the user. </w:t>
+      </w:r>
+    </w:p>
+    <w:p>
+      <w:pPr>
+        <w:pStyle w:val="ListBullet"/>
+      </w:pPr>
+      <w:r>
+        <w:t>[PUMP:HRS:103]</w:t>
+      </w:r>
+    </w:p>
+    <w:p>
+      <w:r>
+        <w:br/>
+      </w:r>
+    </w:p>
+    <w:p>
+      <w:r>
+        <w:t>PUMP:HRD:1000</w:t>
+      </w:r>
+    </w:p>
+    <w:p>
+      <w:r>
+        <w:t xml:space="preserve">Details regarding the pressure sensors for use in conjunction with the ideal gas law. </w:t>
+      </w:r>
+    </w:p>
+    <w:p>
+      <w:pPr>
+        <w:pStyle w:val="ListBullet"/>
+      </w:pPr>
+      <w:r>
+        <w:t>[PUMP:HRS:1000]</w:t>
+      </w:r>
+    </w:p>
+    <w:p>
+      <w:r>
+        <w:t xml:space="preserve">       The pump shall include pressure sensors for use in conjunction with the ideal gas law. The gas law shall be used to estimate remaining insulin volume. </w:t>
+      </w:r>
+    </w:p>
+    <w:p>
+      <w:r>
+        <w:br/>
+      </w:r>
+    </w:p>
+    <w:p>
+      <w:r>
+        <w:t>PUMP:HRD:3330</w:t>
+      </w:r>
+    </w:p>
+    <w:p>
+      <w:r>
+        <w:t xml:space="preserve">Details regarding the size and weight of the pump. </w:t>
+      </w:r>
+    </w:p>
+    <w:p>
+      <w:pPr>
+        <w:pStyle w:val="ListBullet"/>
+      </w:pPr>
+      <w:r>
+        <w:t xml:space="preserve"> [PUMP:HRS:3330]</w:t>
+      </w:r>
+    </w:p>
+    <w:p>
+      <w:r>
+        <w:t xml:space="preserve">       The pump shall weight no more than 8 ounces dry. </w:t>
+      </w:r>
+    </w:p>
+    <w:p>
+      <w:r>
+        <w:br/>
+      </w:r>
+    </w:p>
+    <w:p>
+      <w:r>
+        <w:t>PUMP:HRD:3350</w:t>
+      </w:r>
+    </w:p>
+    <w:p>
+      <w:r>
+        <w:t xml:space="preserve">Details regarding the full color touchscreen. </w:t>
+      </w:r>
+    </w:p>
+    <w:p>
+      <w:pPr>
+        <w:pStyle w:val="ListBullet"/>
+      </w:pPr>
+      <w:r>
+        <w:t xml:space="preserve"> [PUMP:HRS:3350]</w:t>
+      </w:r>
+    </w:p>
+    <w:p>
+      <w:r>
+        <w:t xml:space="preserve">       The pump shall include a full color touchscreen. </w:t>
+      </w:r>
+    </w:p>
     <w:sectPr>
       <w:pgSz w:w="12240" w:h="15840"/>
       <w:pgMar w:top="1440" w:right="1800" w:bottom="1440" w:left="1800" w:header="720" w:footer="720" w:gutter="0"/>

</xml_diff>

<commit_message>
using logging library for errors
push commit
</commit_message>
<xml_diff>
--- a/report3.docx
+++ b/report3.docx
@@ -11,6 +11,750 @@
       </w:r>
     </w:p>
     <w:p/>
+    <w:p>
+      <w:r>
+        <w:rPr>
+          <w:b/>
+        </w:rPr>
+        <w:br/>
+        <w:t>Document Name: A1</w:t>
+        <w:br/>
+      </w:r>
+    </w:p>
+    <w:tbl>
+      <w:tblPr>
+        <w:tblStyle w:val="ColorfulList"/>
+        <w:tblW w:type="auto" w:w="0"/>
+        <w:tblLook w:firstColumn="1" w:firstRow="1" w:lastColumn="0" w:lastRow="0" w:noHBand="0" w:noVBand="1" w:val="04A0"/>
+      </w:tblPr>
+      <w:tblGrid>
+        <w:gridCol w:w="4320"/>
+        <w:gridCol w:w="4320"/>
+      </w:tblGrid>
+      <w:tr>
+        <w:tc>
+          <w:tcPr>
+            <w:tcW w:type="dxa" w:w="4320"/>
+          </w:tcPr>
+          <w:p>
+            <w:r>
+              <w:t>Front Tag</w:t>
+            </w:r>
+          </w:p>
+        </w:tc>
+        <w:tc>
+          <w:tcPr>
+            <w:tcW w:type="dxa" w:w="4320"/>
+          </w:tcPr>
+          <w:p>
+            <w:r>
+              <w:t>Back Tag/tags</w:t>
+            </w:r>
+          </w:p>
+        </w:tc>
+      </w:tr>
+    </w:tbl>
+    <w:p>
+      <w:r>
+        <w:rPr>
+          <w:b/>
+        </w:rPr>
+        <w:br/>
+        <w:t>Document Name: HRS_new_pump</w:t>
+        <w:br/>
+      </w:r>
+    </w:p>
+    <w:tbl>
+      <w:tblPr>
+        <w:tblStyle w:val="ColorfulList"/>
+        <w:tblW w:type="auto" w:w="0"/>
+        <w:tblLook w:firstColumn="1" w:firstRow="1" w:lastColumn="0" w:lastRow="0" w:noHBand="0" w:noVBand="1" w:val="04A0"/>
+      </w:tblPr>
+      <w:tblGrid>
+        <w:gridCol w:w="4320"/>
+        <w:gridCol w:w="4320"/>
+      </w:tblGrid>
+      <w:tr>
+        <w:tc>
+          <w:tcPr>
+            <w:tcW w:type="dxa" w:w="4320"/>
+          </w:tcPr>
+          <w:p>
+            <w:r>
+              <w:t>Front Tag</w:t>
+            </w:r>
+          </w:p>
+        </w:tc>
+        <w:tc>
+          <w:tcPr>
+            <w:tcW w:type="dxa" w:w="4320"/>
+          </w:tcPr>
+          <w:p>
+            <w:r>
+              <w:t>Back Tag/tags</w:t>
+            </w:r>
+          </w:p>
+        </w:tc>
+      </w:tr>
+      <w:tr>
+        <w:tc>
+          <w:tcPr>
+            <w:tcW w:type="dxa" w:w="4320"/>
+          </w:tcPr>
+          <w:p>
+            <w:r>
+              <w:t xml:space="preserve">PUMP:HRS:100 </w:t>
+            </w:r>
+          </w:p>
+        </w:tc>
+        <w:tc>
+          <w:tcPr>
+            <w:tcW w:type="dxa" w:w="4320"/>
+          </w:tcPr>
+          <w:p>
+            <w:r>
+              <w:t>[PUMP:PRS:100]</w:t>
+            </w:r>
+          </w:p>
+        </w:tc>
+      </w:tr>
+      <w:tr>
+        <w:tc>
+          <w:tcPr>
+            <w:tcW w:type="dxa" w:w="4320"/>
+          </w:tcPr>
+          <w:p>
+            <w:r>
+              <w:t xml:space="preserve">PUMP:HRS:105 </w:t>
+            </w:r>
+          </w:p>
+        </w:tc>
+        <w:tc>
+          <w:tcPr>
+            <w:tcW w:type="dxa" w:w="4320"/>
+          </w:tcPr>
+          <w:p>
+            <w:r>
+              <w:t>[PUMP:PRS:103]</w:t>
+            </w:r>
+          </w:p>
+        </w:tc>
+      </w:tr>
+      <w:tr>
+        <w:tc>
+          <w:tcPr>
+            <w:tcW w:type="dxa" w:w="4320"/>
+          </w:tcPr>
+          <w:p>
+            <w:r>
+              <w:t xml:space="preserve">PUMP:HRS:1000 </w:t>
+            </w:r>
+          </w:p>
+        </w:tc>
+        <w:tc>
+          <w:tcPr>
+            <w:tcW w:type="dxa" w:w="4320"/>
+          </w:tcPr>
+          <w:p>
+            <w:r>
+              <w:t xml:space="preserve"> [PUMP:PRS:1000]</w:t>
+            </w:r>
+          </w:p>
+        </w:tc>
+      </w:tr>
+      <w:tr>
+        <w:tc>
+          <w:tcPr>
+            <w:tcW w:type="dxa" w:w="4320"/>
+          </w:tcPr>
+          <w:p>
+            <w:r>
+              <w:t xml:space="preserve">PUMP:HRS:3330 </w:t>
+            </w:r>
+          </w:p>
+        </w:tc>
+        <w:tc>
+          <w:tcPr>
+            <w:tcW w:type="dxa" w:w="4320"/>
+          </w:tcPr>
+          <w:p>
+            <w:r>
+              <w:t xml:space="preserve"> [PUMP:PRS:3330]</w:t>
+            </w:r>
+          </w:p>
+        </w:tc>
+      </w:tr>
+      <w:tr>
+        <w:tc>
+          <w:tcPr>
+            <w:tcW w:type="dxa" w:w="4320"/>
+          </w:tcPr>
+          <w:p>
+            <w:r>
+              <w:t xml:space="preserve">PUMP:HRS:3340 </w:t>
+            </w:r>
+          </w:p>
+        </w:tc>
+        <w:tc>
+          <w:tcPr>
+            <w:tcW w:type="dxa" w:w="4320"/>
+          </w:tcPr>
+          <w:p>
+            <w:r>
+              <w:t xml:space="preserve"> [PUMP:PRS:3330]</w:t>
+            </w:r>
+          </w:p>
+        </w:tc>
+      </w:tr>
+      <w:tr>
+        <w:tc>
+          <w:tcPr>
+            <w:tcW w:type="dxa" w:w="4320"/>
+          </w:tcPr>
+          <w:p>
+            <w:r>
+              <w:t xml:space="preserve">PUMP:HRS:3350 </w:t>
+            </w:r>
+          </w:p>
+        </w:tc>
+        <w:tc>
+          <w:tcPr>
+            <w:tcW w:type="dxa" w:w="4320"/>
+          </w:tcPr>
+          <w:p>
+            <w:r>
+              <w:t xml:space="preserve"> [PUMP:PRS:3350]</w:t>
+            </w:r>
+          </w:p>
+        </w:tc>
+      </w:tr>
+    </w:tbl>
+    <w:p>
+      <w:r>
+        <w:rPr>
+          <w:b/>
+        </w:rPr>
+        <w:br/>
+        <w:t>Document Name: HDS_new_pump</w:t>
+        <w:br/>
+      </w:r>
+    </w:p>
+    <w:tbl>
+      <w:tblPr>
+        <w:tblStyle w:val="ColorfulList"/>
+        <w:tblW w:type="auto" w:w="0"/>
+        <w:tblLook w:firstColumn="1" w:firstRow="1" w:lastColumn="0" w:lastRow="0" w:noHBand="0" w:noVBand="1" w:val="04A0"/>
+      </w:tblPr>
+      <w:tblGrid>
+        <w:gridCol w:w="4320"/>
+        <w:gridCol w:w="4320"/>
+      </w:tblGrid>
+      <w:tr>
+        <w:tc>
+          <w:tcPr>
+            <w:tcW w:type="dxa" w:w="4320"/>
+          </w:tcPr>
+          <w:p>
+            <w:r>
+              <w:t>Front Tag</w:t>
+            </w:r>
+          </w:p>
+        </w:tc>
+        <w:tc>
+          <w:tcPr>
+            <w:tcW w:type="dxa" w:w="4320"/>
+          </w:tcPr>
+          <w:p>
+            <w:r>
+              <w:t>Back Tag/tags</w:t>
+            </w:r>
+          </w:p>
+        </w:tc>
+      </w:tr>
+      <w:tr>
+        <w:tc>
+          <w:tcPr>
+            <w:tcW w:type="dxa" w:w="4320"/>
+          </w:tcPr>
+          <w:p>
+            <w:r>
+              <w:t xml:space="preserve">PUMP:HRD:100 </w:t>
+            </w:r>
+          </w:p>
+        </w:tc>
+        <w:tc>
+          <w:tcPr>
+            <w:tcW w:type="dxa" w:w="4320"/>
+          </w:tcPr>
+          <w:p>
+            <w:r>
+              <w:t>[PUMP:HRS:100]</w:t>
+            </w:r>
+          </w:p>
+        </w:tc>
+      </w:tr>
+      <w:tr>
+        <w:tc>
+          <w:tcPr>
+            <w:tcW w:type="dxa" w:w="4320"/>
+          </w:tcPr>
+          <w:p>
+            <w:r>
+              <w:t xml:space="preserve">PUMP:HRD:105 </w:t>
+            </w:r>
+          </w:p>
+        </w:tc>
+        <w:tc>
+          <w:tcPr>
+            <w:tcW w:type="dxa" w:w="4320"/>
+          </w:tcPr>
+          <w:p>
+            <w:r>
+              <w:t>[PUMP:HRS:103]</w:t>
+            </w:r>
+          </w:p>
+        </w:tc>
+      </w:tr>
+      <w:tr>
+        <w:tc>
+          <w:tcPr>
+            <w:tcW w:type="dxa" w:w="4320"/>
+          </w:tcPr>
+          <w:p>
+            <w:r>
+              <w:t xml:space="preserve">PUMP:HRD:1000 </w:t>
+            </w:r>
+          </w:p>
+        </w:tc>
+        <w:tc>
+          <w:tcPr>
+            <w:tcW w:type="dxa" w:w="4320"/>
+          </w:tcPr>
+          <w:p>
+            <w:r>
+              <w:t>[PUMP:HRS:1000]</w:t>
+            </w:r>
+          </w:p>
+        </w:tc>
+      </w:tr>
+      <w:tr>
+        <w:tc>
+          <w:tcPr>
+            <w:tcW w:type="dxa" w:w="4320"/>
+          </w:tcPr>
+          <w:p>
+            <w:r>
+              <w:t xml:space="preserve">PUMP:HRD:3330 </w:t>
+            </w:r>
+          </w:p>
+        </w:tc>
+        <w:tc>
+          <w:tcPr>
+            <w:tcW w:type="dxa" w:w="4320"/>
+          </w:tcPr>
+          <w:p>
+            <w:r>
+              <w:t xml:space="preserve"> [PUMP:HRS:3330]</w:t>
+            </w:r>
+          </w:p>
+        </w:tc>
+      </w:tr>
+      <w:tr>
+        <w:tc>
+          <w:tcPr>
+            <w:tcW w:type="dxa" w:w="4320"/>
+          </w:tcPr>
+          <w:p>
+            <w:r>
+              <w:t xml:space="preserve">PUMP:HRD:3350 </w:t>
+            </w:r>
+          </w:p>
+        </w:tc>
+        <w:tc>
+          <w:tcPr>
+            <w:tcW w:type="dxa" w:w="4320"/>
+          </w:tcPr>
+          <w:p>
+            <w:r>
+              <w:t xml:space="preserve"> [PUMP:HRS:3350]</w:t>
+            </w:r>
+          </w:p>
+        </w:tc>
+      </w:tr>
+    </w:tbl>
+    <w:p>
+      <w:r>
+        <w:br/>
+      </w:r>
+    </w:p>
+    <w:p>
+      <w:r>
+        <w:t>[PUMP:PRS:100]</w:t>
+      </w:r>
+    </w:p>
+    <w:p>
+      <w:r>
+        <w:t>Requirement text not found</w:t>
+      </w:r>
+    </w:p>
+    <w:p>
+      <w:pPr>
+        <w:pStyle w:val="ListBullet"/>
+      </w:pPr>
+      <w:r>
+        <w:t>PUMP:HRS:100</w:t>
+      </w:r>
+    </w:p>
+    <w:p>
+      <w:pPr>
+        <w:ind w:left="360"/>
+      </w:pPr>
+      <w:r>
+        <w:t xml:space="preserve">The pump shall include a rechargeable Lithium Polymer Battery. </w:t>
+      </w:r>
+    </w:p>
+    <w:p>
+      <w:r>
+        <w:br/>
+      </w:r>
+    </w:p>
+    <w:p>
+      <w:r>
+        <w:t>[PUMP:PRS:103]</w:t>
+      </w:r>
+    </w:p>
+    <w:p>
+      <w:r>
+        <w:t>Requirement text not found</w:t>
+      </w:r>
+    </w:p>
+    <w:p>
+      <w:pPr>
+        <w:pStyle w:val="ListBullet"/>
+      </w:pPr>
+      <w:r>
+        <w:t>PUMP:HRS:105</w:t>
+      </w:r>
+    </w:p>
+    <w:p>
+      <w:pPr>
+        <w:ind w:left="360"/>
+      </w:pPr>
+      <w:r>
+        <w:t xml:space="preserve">The pump shall include fuel gauge hardware for the lithium polymer battery. The battery charge shall be displayed to the user. </w:t>
+      </w:r>
+    </w:p>
+    <w:p>
+      <w:r>
+        <w:br/>
+      </w:r>
+    </w:p>
+    <w:p>
+      <w:r>
+        <w:t>[PUMP:PRS:1000]</w:t>
+      </w:r>
+    </w:p>
+    <w:p>
+      <w:r>
+        <w:t>Requirement text not found</w:t>
+      </w:r>
+    </w:p>
+    <w:p>
+      <w:pPr>
+        <w:pStyle w:val="ListBullet"/>
+      </w:pPr>
+      <w:r>
+        <w:t>PUMP:HRS:1000</w:t>
+      </w:r>
+    </w:p>
+    <w:p>
+      <w:pPr>
+        <w:ind w:left="360"/>
+      </w:pPr>
+      <w:r>
+        <w:t xml:space="preserve">The pump shall include pressure sensors for use in conjunction with the ideal gas law. The gas law shall be used to estimate remaining insulin volume. </w:t>
+      </w:r>
+    </w:p>
+    <w:p>
+      <w:r>
+        <w:br/>
+      </w:r>
+    </w:p>
+    <w:p>
+      <w:r>
+        <w:t>[PUMP:PRS:3330]</w:t>
+      </w:r>
+    </w:p>
+    <w:p>
+      <w:r>
+        <w:t>Requirement text not found</w:t>
+      </w:r>
+    </w:p>
+    <w:p>
+      <w:pPr>
+        <w:pStyle w:val="ListBullet"/>
+      </w:pPr>
+      <w:r>
+        <w:t>PUMP:HRS:3330</w:t>
+      </w:r>
+    </w:p>
+    <w:p>
+      <w:pPr>
+        <w:ind w:left="360"/>
+      </w:pPr>
+      <w:r>
+        <w:t xml:space="preserve">The pump shall weight no more than 8 ounces dry. </w:t>
+      </w:r>
+    </w:p>
+    <w:p>
+      <w:pPr>
+        <w:pStyle w:val="ListBullet"/>
+      </w:pPr>
+      <w:r>
+        <w:t>PUMP:HRS:3340</w:t>
+      </w:r>
+    </w:p>
+    <w:p>
+      <w:pPr>
+        <w:ind w:left="360"/>
+      </w:pPr>
+      <w:r>
+        <w:t xml:space="preserve">The pump shall fit within a volume of 3” by 2” by 0.75”. </w:t>
+      </w:r>
+    </w:p>
+    <w:p>
+      <w:r>
+        <w:br/>
+      </w:r>
+    </w:p>
+    <w:p>
+      <w:r>
+        <w:t>[PUMP:PRS:3330]</w:t>
+      </w:r>
+    </w:p>
+    <w:p>
+      <w:r>
+        <w:t>Requirement text not found</w:t>
+      </w:r>
+    </w:p>
+    <w:p>
+      <w:pPr>
+        <w:pStyle w:val="ListBullet"/>
+      </w:pPr>
+      <w:r>
+        <w:t>PUMP:HRS:3330</w:t>
+      </w:r>
+    </w:p>
+    <w:p>
+      <w:pPr>
+        <w:ind w:left="360"/>
+      </w:pPr>
+      <w:r>
+        <w:t xml:space="preserve">The pump shall weight no more than 8 ounces dry. </w:t>
+      </w:r>
+    </w:p>
+    <w:p>
+      <w:pPr>
+        <w:pStyle w:val="ListBullet"/>
+      </w:pPr>
+      <w:r>
+        <w:t>PUMP:HRS:3340</w:t>
+      </w:r>
+    </w:p>
+    <w:p>
+      <w:pPr>
+        <w:ind w:left="360"/>
+      </w:pPr>
+      <w:r>
+        <w:t xml:space="preserve">The pump shall fit within a volume of 3” by 2” by 0.75”. </w:t>
+      </w:r>
+    </w:p>
+    <w:p>
+      <w:r>
+        <w:br/>
+      </w:r>
+    </w:p>
+    <w:p>
+      <w:r>
+        <w:t>[PUMP:PRS:3350]</w:t>
+      </w:r>
+    </w:p>
+    <w:p>
+      <w:r>
+        <w:t>Requirement text not found</w:t>
+      </w:r>
+    </w:p>
+    <w:p>
+      <w:pPr>
+        <w:pStyle w:val="ListBullet"/>
+      </w:pPr>
+      <w:r>
+        <w:t>PUMP:HRS:3350</w:t>
+      </w:r>
+    </w:p>
+    <w:p>
+      <w:pPr>
+        <w:ind w:left="360"/>
+      </w:pPr>
+      <w:r>
+        <w:t xml:space="preserve">The pump shall include a full color touchscreen. </w:t>
+      </w:r>
+    </w:p>
+    <w:p>
+      <w:r>
+        <w:br/>
+      </w:r>
+    </w:p>
+    <w:p>
+      <w:r>
+        <w:t>[PUMP:HRS:100]</w:t>
+      </w:r>
+    </w:p>
+    <w:p>
+      <w:r>
+        <w:t xml:space="preserve">The pump shall include a rechargeable Lithium Polymer Battery. </w:t>
+      </w:r>
+    </w:p>
+    <w:p>
+      <w:pPr>
+        <w:pStyle w:val="ListBullet"/>
+      </w:pPr>
+      <w:r>
+        <w:t>PUMP:HRD:100</w:t>
+      </w:r>
+    </w:p>
+    <w:p>
+      <w:pPr>
+        <w:ind w:left="360"/>
+      </w:pPr>
+      <w:r>
+        <w:t xml:space="preserve">Details regarding the rechargeable Lithium Polymer Battery. </w:t>
+      </w:r>
+    </w:p>
+    <w:p>
+      <w:r>
+        <w:br/>
+      </w:r>
+    </w:p>
+    <w:p>
+      <w:r>
+        <w:t>[PUMP:HRS:103]</w:t>
+      </w:r>
+    </w:p>
+    <w:p>
+      <w:r>
+        <w:t>Requirement text not found</w:t>
+      </w:r>
+    </w:p>
+    <w:p>
+      <w:pPr>
+        <w:pStyle w:val="ListBullet"/>
+      </w:pPr>
+      <w:r>
+        <w:t>PUMP:HRD:105</w:t>
+      </w:r>
+    </w:p>
+    <w:p>
+      <w:pPr>
+        <w:ind w:left="360"/>
+      </w:pPr>
+      <w:r>
+        <w:t xml:space="preserve">Details regarding the fuel gauge hardware for the lithium polymer battery. The battery charge shall be displayed to the user. </w:t>
+      </w:r>
+    </w:p>
+    <w:p>
+      <w:r>
+        <w:br/>
+      </w:r>
+    </w:p>
+    <w:p>
+      <w:r>
+        <w:t>[PUMP:HRS:1000]</w:t>
+      </w:r>
+    </w:p>
+    <w:p>
+      <w:r>
+        <w:t xml:space="preserve">The pump shall include pressure sensors for use in conjunction with the ideal gas law. The gas law shall be used to estimate remaining insulin volume. </w:t>
+      </w:r>
+    </w:p>
+    <w:p>
+      <w:pPr>
+        <w:pStyle w:val="ListBullet"/>
+      </w:pPr>
+      <w:r>
+        <w:t>PUMP:HRD:1000</w:t>
+      </w:r>
+    </w:p>
+    <w:p>
+      <w:pPr>
+        <w:ind w:left="360"/>
+      </w:pPr>
+      <w:r>
+        <w:t xml:space="preserve">Details regarding the pressure sensors for use in conjunction with the ideal gas law. </w:t>
+      </w:r>
+    </w:p>
+    <w:p>
+      <w:r>
+        <w:br/>
+      </w:r>
+    </w:p>
+    <w:p>
+      <w:r>
+        <w:t>[PUMP:HRS:3330]</w:t>
+      </w:r>
+    </w:p>
+    <w:p>
+      <w:r>
+        <w:t xml:space="preserve">The pump shall weight no more than 8 ounces dry. </w:t>
+      </w:r>
+    </w:p>
+    <w:p>
+      <w:pPr>
+        <w:pStyle w:val="ListBullet"/>
+      </w:pPr>
+      <w:r>
+        <w:t>PUMP:HRD:3330</w:t>
+      </w:r>
+    </w:p>
+    <w:p>
+      <w:pPr>
+        <w:ind w:left="360"/>
+      </w:pPr>
+      <w:r>
+        <w:t xml:space="preserve">Details regarding the size and weight of the pump. </w:t>
+      </w:r>
+    </w:p>
+    <w:p>
+      <w:r>
+        <w:br/>
+      </w:r>
+    </w:p>
+    <w:p>
+      <w:r>
+        <w:t>[PUMP:HRS:3350]</w:t>
+      </w:r>
+    </w:p>
+    <w:p>
+      <w:r>
+        <w:t xml:space="preserve">The pump shall include a full color touchscreen. </w:t>
+      </w:r>
+    </w:p>
+    <w:p>
+      <w:pPr>
+        <w:pStyle w:val="ListBullet"/>
+      </w:pPr>
+      <w:r>
+        <w:t>PUMP:HRD:3350</w:t>
+      </w:r>
+    </w:p>
+    <w:p>
+      <w:pPr>
+        <w:ind w:left="360"/>
+      </w:pPr>
+      <w:r>
+        <w:t xml:space="preserve">Details regarding the full color touchscreen. </w:t>
+      </w:r>
+    </w:p>
     <w:sectPr>
       <w:pgSz w:w="12240" w:h="15840"/>
       <w:pgMar w:top="1440" w:right="1800" w:bottom="1440" w:left="1800" w:header="720" w:footer="720" w:gutter="0"/>

</xml_diff>

<commit_message>
excel is working on mac now
using xlwings version 0.29.0
</commit_message>
<xml_diff>
--- a/report3.docx
+++ b/report3.docx
@@ -11,224 +11,6 @@
       </w:r>
     </w:p>
     <w:p/>
-    <w:p>
-      <w:r>
-        <w:rPr>
-          <w:b/>
-        </w:rPr>
-        <w:br/>
-        <w:t>Document Name: A1</w:t>
-        <w:br/>
-      </w:r>
-    </w:p>
-    <w:tbl>
-      <w:tblPr>
-        <w:tblStyle w:val="ColorfulList"/>
-        <w:tblW w:type="auto" w:w="0"/>
-        <w:tblLook w:firstColumn="1" w:firstRow="1" w:lastColumn="0" w:lastRow="0" w:noHBand="0" w:noVBand="1" w:val="04A0"/>
-      </w:tblPr>
-      <w:tblGrid>
-        <w:gridCol w:w="4320"/>
-        <w:gridCol w:w="4320"/>
-      </w:tblGrid>
-      <w:tr>
-        <w:tc>
-          <w:tcPr>
-            <w:tcW w:type="dxa" w:w="4320"/>
-          </w:tcPr>
-          <w:p>
-            <w:r>
-              <w:t>Front Tag</w:t>
-            </w:r>
-          </w:p>
-        </w:tc>
-        <w:tc>
-          <w:tcPr>
-            <w:tcW w:type="dxa" w:w="4320"/>
-          </w:tcPr>
-          <w:p>
-            <w:r>
-              <w:t>Back Tag/tags</w:t>
-            </w:r>
-          </w:p>
-        </w:tc>
-      </w:tr>
-    </w:tbl>
-    <w:p>
-      <w:r>
-        <w:rPr>
-          <w:b/>
-        </w:rPr>
-        <w:br/>
-        <w:t>Document Name: HRS_new_pump</w:t>
-        <w:br/>
-      </w:r>
-    </w:p>
-    <w:tbl>
-      <w:tblPr>
-        <w:tblStyle w:val="ColorfulList"/>
-        <w:tblW w:type="auto" w:w="0"/>
-        <w:tblLook w:firstColumn="1" w:firstRow="1" w:lastColumn="0" w:lastRow="0" w:noHBand="0" w:noVBand="1" w:val="04A0"/>
-      </w:tblPr>
-      <w:tblGrid>
-        <w:gridCol w:w="4320"/>
-        <w:gridCol w:w="4320"/>
-      </w:tblGrid>
-      <w:tr>
-        <w:tc>
-          <w:tcPr>
-            <w:tcW w:type="dxa" w:w="4320"/>
-          </w:tcPr>
-          <w:p>
-            <w:r>
-              <w:t>Front Tag</w:t>
-            </w:r>
-          </w:p>
-        </w:tc>
-        <w:tc>
-          <w:tcPr>
-            <w:tcW w:type="dxa" w:w="4320"/>
-          </w:tcPr>
-          <w:p>
-            <w:r>
-              <w:t>Back Tag/tags</w:t>
-            </w:r>
-          </w:p>
-        </w:tc>
-      </w:tr>
-      <w:tr>
-        <w:tc>
-          <w:tcPr>
-            <w:tcW w:type="dxa" w:w="4320"/>
-          </w:tcPr>
-          <w:p>
-            <w:r>
-              <w:t xml:space="preserve">PUMP:HRS:100 </w:t>
-            </w:r>
-          </w:p>
-        </w:tc>
-        <w:tc>
-          <w:tcPr>
-            <w:tcW w:type="dxa" w:w="4320"/>
-          </w:tcPr>
-          <w:p>
-            <w:r>
-              <w:t>[PUMP:PRS:100]</w:t>
-            </w:r>
-          </w:p>
-        </w:tc>
-      </w:tr>
-      <w:tr>
-        <w:tc>
-          <w:tcPr>
-            <w:tcW w:type="dxa" w:w="4320"/>
-          </w:tcPr>
-          <w:p>
-            <w:r>
-              <w:t xml:space="preserve">PUMP:HRS:105 </w:t>
-            </w:r>
-          </w:p>
-        </w:tc>
-        <w:tc>
-          <w:tcPr>
-            <w:tcW w:type="dxa" w:w="4320"/>
-          </w:tcPr>
-          <w:p>
-            <w:r>
-              <w:t>[PUMP:PRS:103]</w:t>
-            </w:r>
-          </w:p>
-        </w:tc>
-      </w:tr>
-      <w:tr>
-        <w:tc>
-          <w:tcPr>
-            <w:tcW w:type="dxa" w:w="4320"/>
-          </w:tcPr>
-          <w:p>
-            <w:r>
-              <w:t xml:space="preserve">PUMP:HRS:1000 </w:t>
-            </w:r>
-          </w:p>
-        </w:tc>
-        <w:tc>
-          <w:tcPr>
-            <w:tcW w:type="dxa" w:w="4320"/>
-          </w:tcPr>
-          <w:p>
-            <w:r>
-              <w:t xml:space="preserve"> [PUMP:PRS:1000]</w:t>
-            </w:r>
-          </w:p>
-        </w:tc>
-      </w:tr>
-      <w:tr>
-        <w:tc>
-          <w:tcPr>
-            <w:tcW w:type="dxa" w:w="4320"/>
-          </w:tcPr>
-          <w:p>
-            <w:r>
-              <w:t xml:space="preserve">PUMP:HRS:3330 </w:t>
-            </w:r>
-          </w:p>
-        </w:tc>
-        <w:tc>
-          <w:tcPr>
-            <w:tcW w:type="dxa" w:w="4320"/>
-          </w:tcPr>
-          <w:p>
-            <w:r>
-              <w:t xml:space="preserve"> [PUMP:PRS:3330]</w:t>
-            </w:r>
-          </w:p>
-        </w:tc>
-      </w:tr>
-      <w:tr>
-        <w:tc>
-          <w:tcPr>
-            <w:tcW w:type="dxa" w:w="4320"/>
-          </w:tcPr>
-          <w:p>
-            <w:r>
-              <w:t xml:space="preserve">PUMP:HRS:3340 </w:t>
-            </w:r>
-          </w:p>
-        </w:tc>
-        <w:tc>
-          <w:tcPr>
-            <w:tcW w:type="dxa" w:w="4320"/>
-          </w:tcPr>
-          <w:p>
-            <w:r>
-              <w:t xml:space="preserve"> [PUMP:PRS:3330]</w:t>
-            </w:r>
-          </w:p>
-        </w:tc>
-      </w:tr>
-      <w:tr>
-        <w:tc>
-          <w:tcPr>
-            <w:tcW w:type="dxa" w:w="4320"/>
-          </w:tcPr>
-          <w:p>
-            <w:r>
-              <w:t xml:space="preserve">PUMP:HRS:3350 </w:t>
-            </w:r>
-          </w:p>
-        </w:tc>
-        <w:tc>
-          <w:tcPr>
-            <w:tcW w:type="dxa" w:w="4320"/>
-          </w:tcPr>
-          <w:p>
-            <w:r>
-              <w:t xml:space="preserve"> [PUMP:PRS:3350]</w:t>
-            </w:r>
-          </w:p>
-        </w:tc>
-      </w:tr>
-    </w:tbl>
     <w:p>
       <w:r>
         <w:rPr>
@@ -389,230 +171,12 @@
     </w:p>
     <w:p>
       <w:r>
-        <w:t>[PUMP:PRS:100]</w:t>
+        <w:t>[PUMP:HRS:100]</w:t>
       </w:r>
     </w:p>
     <w:p>
       <w:r>
         <w:t>Requirement text not found</w:t>
-      </w:r>
-    </w:p>
-    <w:p>
-      <w:pPr>
-        <w:pStyle w:val="ListBullet"/>
-      </w:pPr>
-      <w:r>
-        <w:t>PUMP:HRS:100</w:t>
-      </w:r>
-    </w:p>
-    <w:p>
-      <w:pPr>
-        <w:ind w:left="360"/>
-      </w:pPr>
-      <w:r>
-        <w:t xml:space="preserve">The pump shall include a rechargeable Lithium Polymer Battery. </w:t>
-      </w:r>
-    </w:p>
-    <w:p>
-      <w:r>
-        <w:br/>
-      </w:r>
-    </w:p>
-    <w:p>
-      <w:r>
-        <w:t>[PUMP:PRS:103]</w:t>
-      </w:r>
-    </w:p>
-    <w:p>
-      <w:r>
-        <w:t>Requirement text not found</w:t>
-      </w:r>
-    </w:p>
-    <w:p>
-      <w:pPr>
-        <w:pStyle w:val="ListBullet"/>
-      </w:pPr>
-      <w:r>
-        <w:t>PUMP:HRS:105</w:t>
-      </w:r>
-    </w:p>
-    <w:p>
-      <w:pPr>
-        <w:ind w:left="360"/>
-      </w:pPr>
-      <w:r>
-        <w:t xml:space="preserve">The pump shall include fuel gauge hardware for the lithium polymer battery. The battery charge shall be displayed to the user. </w:t>
-      </w:r>
-    </w:p>
-    <w:p>
-      <w:r>
-        <w:br/>
-      </w:r>
-    </w:p>
-    <w:p>
-      <w:r>
-        <w:t>[PUMP:PRS:1000]</w:t>
-      </w:r>
-    </w:p>
-    <w:p>
-      <w:r>
-        <w:t>Requirement text not found</w:t>
-      </w:r>
-    </w:p>
-    <w:p>
-      <w:pPr>
-        <w:pStyle w:val="ListBullet"/>
-      </w:pPr>
-      <w:r>
-        <w:t>PUMP:HRS:1000</w:t>
-      </w:r>
-    </w:p>
-    <w:p>
-      <w:pPr>
-        <w:ind w:left="360"/>
-      </w:pPr>
-      <w:r>
-        <w:t xml:space="preserve">The pump shall include pressure sensors for use in conjunction with the ideal gas law. The gas law shall be used to estimate remaining insulin volume. </w:t>
-      </w:r>
-    </w:p>
-    <w:p>
-      <w:r>
-        <w:br/>
-      </w:r>
-    </w:p>
-    <w:p>
-      <w:r>
-        <w:t>[PUMP:PRS:3330]</w:t>
-      </w:r>
-    </w:p>
-    <w:p>
-      <w:r>
-        <w:t>Requirement text not found</w:t>
-      </w:r>
-    </w:p>
-    <w:p>
-      <w:pPr>
-        <w:pStyle w:val="ListBullet"/>
-      </w:pPr>
-      <w:r>
-        <w:t>PUMP:HRS:3330</w:t>
-      </w:r>
-    </w:p>
-    <w:p>
-      <w:pPr>
-        <w:ind w:left="360"/>
-      </w:pPr>
-      <w:r>
-        <w:t xml:space="preserve">The pump shall weight no more than 8 ounces dry. </w:t>
-      </w:r>
-    </w:p>
-    <w:p>
-      <w:pPr>
-        <w:pStyle w:val="ListBullet"/>
-      </w:pPr>
-      <w:r>
-        <w:t>PUMP:HRS:3340</w:t>
-      </w:r>
-    </w:p>
-    <w:p>
-      <w:pPr>
-        <w:ind w:left="360"/>
-      </w:pPr>
-      <w:r>
-        <w:t xml:space="preserve">The pump shall fit within a volume of 3” by 2” by 0.75”. </w:t>
-      </w:r>
-    </w:p>
-    <w:p>
-      <w:r>
-        <w:br/>
-      </w:r>
-    </w:p>
-    <w:p>
-      <w:r>
-        <w:t>[PUMP:PRS:3330]</w:t>
-      </w:r>
-    </w:p>
-    <w:p>
-      <w:r>
-        <w:t>Requirement text not found</w:t>
-      </w:r>
-    </w:p>
-    <w:p>
-      <w:pPr>
-        <w:pStyle w:val="ListBullet"/>
-      </w:pPr>
-      <w:r>
-        <w:t>PUMP:HRS:3330</w:t>
-      </w:r>
-    </w:p>
-    <w:p>
-      <w:pPr>
-        <w:ind w:left="360"/>
-      </w:pPr>
-      <w:r>
-        <w:t xml:space="preserve">The pump shall weight no more than 8 ounces dry. </w:t>
-      </w:r>
-    </w:p>
-    <w:p>
-      <w:pPr>
-        <w:pStyle w:val="ListBullet"/>
-      </w:pPr>
-      <w:r>
-        <w:t>PUMP:HRS:3340</w:t>
-      </w:r>
-    </w:p>
-    <w:p>
-      <w:pPr>
-        <w:ind w:left="360"/>
-      </w:pPr>
-      <w:r>
-        <w:t xml:space="preserve">The pump shall fit within a volume of 3” by 2” by 0.75”. </w:t>
-      </w:r>
-    </w:p>
-    <w:p>
-      <w:r>
-        <w:br/>
-      </w:r>
-    </w:p>
-    <w:p>
-      <w:r>
-        <w:t>[PUMP:PRS:3350]</w:t>
-      </w:r>
-    </w:p>
-    <w:p>
-      <w:r>
-        <w:t>Requirement text not found</w:t>
-      </w:r>
-    </w:p>
-    <w:p>
-      <w:pPr>
-        <w:pStyle w:val="ListBullet"/>
-      </w:pPr>
-      <w:r>
-        <w:t>PUMP:HRS:3350</w:t>
-      </w:r>
-    </w:p>
-    <w:p>
-      <w:pPr>
-        <w:ind w:left="360"/>
-      </w:pPr>
-      <w:r>
-        <w:t xml:space="preserve">The pump shall include a full color touchscreen. </w:t>
-      </w:r>
-    </w:p>
-    <w:p>
-      <w:r>
-        <w:br/>
-      </w:r>
-    </w:p>
-    <w:p>
-      <w:r>
-        <w:t>[PUMP:HRS:100]</w:t>
-      </w:r>
-    </w:p>
-    <w:p>
-      <w:r>
-        <w:t xml:space="preserve">The pump shall include a rechargeable Lithium Polymer Battery. </w:t>
       </w:r>
     </w:p>
     <w:p>
@@ -674,7 +238,7 @@
     </w:p>
     <w:p>
       <w:r>
-        <w:t xml:space="preserve">The pump shall include pressure sensors for use in conjunction with the ideal gas law. The gas law shall be used to estimate remaining insulin volume. </w:t>
+        <w:t>Requirement text not found</w:t>
       </w:r>
     </w:p>
     <w:p>
@@ -705,7 +269,7 @@
     </w:p>
     <w:p>
       <w:r>
-        <w:t xml:space="preserve">The pump shall weight no more than 8 ounces dry. </w:t>
+        <w:t>Requirement text not found</w:t>
       </w:r>
     </w:p>
     <w:p>
@@ -736,7 +300,7 @@
     </w:p>
     <w:p>
       <w:r>
-        <w:t xml:space="preserve">The pump shall include a full color touchscreen. </w:t>
+        <w:t>Requirement text not found</w:t>
       </w:r>
     </w:p>
     <w:p>

</xml_diff>

<commit_message>
corrected the debugger method
logging library preferred
</commit_message>
<xml_diff>
--- a/report3.docx
+++ b/report3.docx
@@ -17,7 +17,7 @@
           <w:b/>
         </w:rPr>
         <w:br/>
-        <w:t>Document Name: HDS_new_pump</w:t>
+        <w:t>Document Name: RiskAnalysis_Pump</w:t>
         <w:br/>
       </w:r>
     </w:p>
@@ -60,7 +60,7 @@
           </w:tcPr>
           <w:p>
             <w:r>
-              <w:t xml:space="preserve">PUMP:HRD:100 </w:t>
+              <w:t xml:space="preserve">PUmp:RISK:10 </w:t>
             </w:r>
           </w:p>
         </w:tc>
@@ -70,7 +70,7 @@
           </w:tcPr>
           <w:p>
             <w:r>
-              <w:t>[PUMP:HRS:100]</w:t>
+              <w:t xml:space="preserve"> </w:t>
             </w:r>
           </w:p>
         </w:tc>
@@ -82,7 +82,7 @@
           </w:tcPr>
           <w:p>
             <w:r>
-              <w:t xml:space="preserve">PUMP:HRD:105 </w:t>
+              <w:t xml:space="preserve">pUMP:risk:20 </w:t>
             </w:r>
           </w:p>
         </w:tc>
@@ -92,7 +92,7 @@
           </w:tcPr>
           <w:p>
             <w:r>
-              <w:t>[PUMP:HRS:103]</w:t>
+              <w:t xml:space="preserve"> </w:t>
             </w:r>
           </w:p>
         </w:tc>
@@ -104,7 +104,7 @@
           </w:tcPr>
           <w:p>
             <w:r>
-              <w:t xml:space="preserve">PUMP:HRD:1000 </w:t>
+              <w:t xml:space="preserve">PuMP:risk:30 </w:t>
             </w:r>
           </w:p>
         </w:tc>
@@ -114,7 +114,7 @@
           </w:tcPr>
           <w:p>
             <w:r>
-              <w:t>[PUMP:HRS:1000]</w:t>
+              <w:t xml:space="preserve"> </w:t>
             </w:r>
           </w:p>
         </w:tc>
@@ -126,7 +126,7 @@
           </w:tcPr>
           <w:p>
             <w:r>
-              <w:t xml:space="preserve">PUMP:HRD:3330 </w:t>
+              <w:t xml:space="preserve">pump:RISK:40 </w:t>
             </w:r>
           </w:p>
         </w:tc>
@@ -136,7 +136,7 @@
           </w:tcPr>
           <w:p>
             <w:r>
-              <w:t xml:space="preserve"> [PUMP:HRS:3330]</w:t>
+              <w:t xml:space="preserve"> </w:t>
             </w:r>
           </w:p>
         </w:tc>
@@ -148,7 +148,7 @@
           </w:tcPr>
           <w:p>
             <w:r>
-              <w:t xml:space="preserve">PUMP:HRD:3350 </w:t>
+              <w:t xml:space="preserve">PUMp:RISK:50 </w:t>
             </w:r>
           </w:p>
         </w:tc>
@@ -158,7 +158,7 @@
           </w:tcPr>
           <w:p>
             <w:r>
-              <w:t xml:space="preserve"> [PUMP:HRS:3350]</w:t>
+              <w:t xml:space="preserve"> </w:t>
             </w:r>
           </w:p>
         </w:tc>
@@ -171,28 +171,22 @@
     </w:p>
     <w:p>
       <w:r>
-        <w:t>[PUMP:HRS:100]</w:t>
+        <w:br/>
       </w:r>
     </w:p>
     <w:p>
       <w:r>
-        <w:t>Requirement text not found</w:t>
+        <w:t xml:space="preserve">PUmp:RISK:10 </w:t>
       </w:r>
     </w:p>
     <w:p>
-      <w:pPr>
-        <w:pStyle w:val="ListBullet"/>
-      </w:pPr>
       <w:r>
-        <w:t>PUMP:HRD:100</w:t>
+        <w:t>The pump shall deliver no bolus larger than 25 units.</w:t>
       </w:r>
     </w:p>
     <w:p>
-      <w:pPr>
-        <w:ind w:left="360"/>
-      </w:pPr>
       <w:r>
-        <w:t xml:space="preserve">Details regarding the rechargeable Lithium Polymer Battery. </w:t>
+        <w:t>PUmp:RISK:10  is an orphan tag</w:t>
       </w:r>
     </w:p>
     <w:p>
@@ -202,28 +196,22 @@
     </w:p>
     <w:p>
       <w:r>
-        <w:t>[PUMP:HRS:103]</w:t>
+        <w:br/>
       </w:r>
     </w:p>
     <w:p>
       <w:r>
-        <w:t>Requirement text not found</w:t>
+        <w:t xml:space="preserve">pUMP:risk:20 </w:t>
       </w:r>
     </w:p>
     <w:p>
-      <w:pPr>
-        <w:pStyle w:val="ListBullet"/>
-      </w:pPr>
       <w:r>
-        <w:t>PUMP:HRD:105</w:t>
+        <w:t>The pump shall deliver no basal rate larger than 15 units/hr.</w:t>
       </w:r>
     </w:p>
     <w:p>
-      <w:pPr>
-        <w:ind w:left="360"/>
-      </w:pPr>
       <w:r>
-        <w:t xml:space="preserve">Details regarding the fuel gauge hardware for the lithium polymer battery. The battery charge shall be displayed to the user. </w:t>
+        <w:t>pUMP:risk:20  is an orphan tag</w:t>
       </w:r>
     </w:p>
     <w:p>
@@ -233,28 +221,22 @@
     </w:p>
     <w:p>
       <w:r>
-        <w:t>[PUMP:HRS:1000]</w:t>
+        <w:br/>
       </w:r>
     </w:p>
     <w:p>
       <w:r>
-        <w:t>Requirement text not found</w:t>
+        <w:t xml:space="preserve">PuMP:risk:30 </w:t>
       </w:r>
     </w:p>
     <w:p>
-      <w:pPr>
-        <w:pStyle w:val="ListBullet"/>
-      </w:pPr>
       <w:r>
-        <w:t>PUMP:HRD:1000</w:t>
+        <w:t>The bolus calculator shall provide reverse correction.</w:t>
       </w:r>
     </w:p>
     <w:p>
-      <w:pPr>
-        <w:ind w:left="360"/>
-      </w:pPr>
       <w:r>
-        <w:t xml:space="preserve">Details regarding the pressure sensors for use in conjunction with the ideal gas law. </w:t>
+        <w:t>PuMP:risk:30  is an orphan tag</w:t>
       </w:r>
     </w:p>
     <w:p>
@@ -264,28 +246,22 @@
     </w:p>
     <w:p>
       <w:r>
-        <w:t>[PUMP:HRS:3330]</w:t>
+        <w:br/>
       </w:r>
     </w:p>
     <w:p>
       <w:r>
-        <w:t>Requirement text not found</w:t>
+        <w:t xml:space="preserve">pump:RISK:40 </w:t>
       </w:r>
     </w:p>
     <w:p>
-      <w:pPr>
-        <w:pStyle w:val="ListBullet"/>
-      </w:pPr>
       <w:r>
-        <w:t>PUMP:HRD:3330</w:t>
+        <w:t>The pump shall display remaining battery charge.</w:t>
       </w:r>
     </w:p>
     <w:p>
-      <w:pPr>
-        <w:ind w:left="360"/>
-      </w:pPr>
       <w:r>
-        <w:t xml:space="preserve">Details regarding the size and weight of the pump. </w:t>
+        <w:t>pump:RISK:40  is an orphan tag</w:t>
       </w:r>
     </w:p>
     <w:p>
@@ -295,28 +271,22 @@
     </w:p>
     <w:p>
       <w:r>
-        <w:t>[PUMP:HRS:3350]</w:t>
+        <w:br/>
       </w:r>
     </w:p>
     <w:p>
       <w:r>
-        <w:t>Requirement text not found</w:t>
+        <w:t xml:space="preserve">PUMp:RISK:50 </w:t>
       </w:r>
     </w:p>
     <w:p>
-      <w:pPr>
-        <w:pStyle w:val="ListBullet"/>
-      </w:pPr>
       <w:r>
-        <w:t>PUMP:HRD:3350</w:t>
+        <w:t>The pump shall display remaining insulin volume.</w:t>
       </w:r>
     </w:p>
     <w:p>
-      <w:pPr>
-        <w:ind w:left="360"/>
-      </w:pPr>
       <w:r>
-        <w:t xml:space="preserve">Details regarding the full color touchscreen. </w:t>
+        <w:t>PUMp:RISK:50  is an orphan tag</w:t>
       </w:r>
     </w:p>
     <w:sectPr>

</xml_diff>